<commit_message>
ALMA performance taken for loop tasking
</commit_message>
<xml_diff>
--- a/openmp_doc.docx
+++ b/openmp_doc.docx
@@ -210,7 +210,21 @@
         <w:rPr>
           <w:rFonts w:ascii="Times New Roman" w:hAnsi="Times New Roman" w:cs="Times New Roman"/>
         </w:rPr>
-        <w:t>.cpp files</w:t>
+        <w:t>.</w:t>
+      </w:r>
+      <w:proofErr w:type="spellStart"/>
+      <w:r>
+        <w:rPr>
+          <w:rFonts w:ascii="Times New Roman" w:hAnsi="Times New Roman" w:cs="Times New Roman"/>
+        </w:rPr>
+        <w:t>cpp</w:t>
+      </w:r>
+      <w:proofErr w:type="spellEnd"/>
+      <w:r>
+        <w:rPr>
+          <w:rFonts w:ascii="Times New Roman" w:hAnsi="Times New Roman" w:cs="Times New Roman"/>
+        </w:rPr>
+        <w:t xml:space="preserve"> files</w:t>
       </w:r>
       <w:r>
         <w:rPr>
@@ -235,19 +249,7 @@
         <w:rPr>
           <w:rFonts w:ascii="Courier New" w:hAnsi="Courier New" w:cs="Courier New"/>
         </w:rPr>
-        <w:t>g++ a2-sequential.cpp -o a2-sequential.exe</w:t>
-      </w:r>
-      <w:r>
-        <w:rPr>
-          <w:rFonts w:ascii="Courier New" w:hAnsi="Courier New" w:cs="Courier New"/>
-        </w:rPr>
-        <w:t xml:space="preserve"> </w:t>
-      </w:r>
-      <w:r>
-        <w:rPr>
-          <w:rFonts w:ascii="Courier New" w:hAnsi="Courier New" w:cs="Courier New"/>
-        </w:rPr>
-        <w:t>(sequential code)</w:t>
+        <w:t>g++ a2-sequential.cpp -o a2-sequential.exe (sequential code)</w:t>
       </w:r>
     </w:p>
     <w:p>
@@ -266,19 +268,21 @@
         <w:rPr>
           <w:rFonts w:ascii="Courier New" w:hAnsi="Courier New" w:cs="Courier New"/>
         </w:rPr>
-        <w:t>g++ -fopenmp a2-openmp.cpp -o a2-openmp.exe</w:t>
-      </w:r>
+        <w:t>g++ -</w:t>
+      </w:r>
+      <w:proofErr w:type="spellStart"/>
       <w:r>
         <w:rPr>
           <w:rFonts w:ascii="Courier New" w:hAnsi="Courier New" w:cs="Courier New"/>
         </w:rPr>
-        <w:t xml:space="preserve"> </w:t>
-      </w:r>
+        <w:t>fopenmp</w:t>
+      </w:r>
+      <w:proofErr w:type="spellEnd"/>
       <w:r>
         <w:rPr>
           <w:rFonts w:ascii="Courier New" w:hAnsi="Courier New" w:cs="Courier New"/>
         </w:rPr>
-        <w:t>(for OpenMP)</w:t>
+        <w:t xml:space="preserve"> a2-openmp.cpp -o a2-openmp.exe (for OpenMP)</w:t>
       </w:r>
     </w:p>
     <w:p>
@@ -414,55 +418,13 @@
         <w:rPr>
           <w:rFonts w:ascii="Times New Roman" w:hAnsi="Times New Roman" w:cs="Times New Roman"/>
         </w:rPr>
-        <w:t xml:space="preserve">The program consists of </w:t>
-      </w:r>
-      <w:r>
-        <w:rPr>
-          <w:rFonts w:ascii="Times New Roman" w:hAnsi="Times New Roman" w:cs="Times New Roman"/>
-        </w:rPr>
-        <w:t>three</w:t>
-      </w:r>
-      <w:r>
-        <w:rPr>
-          <w:rFonts w:ascii="Times New Roman" w:hAnsi="Times New Roman" w:cs="Times New Roman"/>
-        </w:rPr>
-        <w:t xml:space="preserve"> different </w:t>
-      </w:r>
-      <w:r>
-        <w:rPr>
-          <w:rFonts w:ascii="Times New Roman" w:hAnsi="Times New Roman" w:cs="Times New Roman"/>
-        </w:rPr>
-        <w:t>C++ files</w:t>
-      </w:r>
-      <w:r>
-        <w:rPr>
-          <w:rFonts w:ascii="Times New Roman" w:hAnsi="Times New Roman" w:cs="Times New Roman"/>
-        </w:rPr>
-        <w:t xml:space="preserve">: </w:t>
-      </w:r>
-      <w:r>
-        <w:rPr>
-          <w:rFonts w:ascii="Times New Roman" w:hAnsi="Times New Roman" w:cs="Times New Roman"/>
-        </w:rPr>
-        <w:t>a2-helpers.hpp</w:t>
-      </w:r>
-      <w:r>
-        <w:rPr>
-          <w:rFonts w:ascii="Times New Roman" w:hAnsi="Times New Roman" w:cs="Times New Roman"/>
-        </w:rPr>
-        <w:t xml:space="preserve">, </w:t>
-      </w:r>
-      <w:r>
-        <w:rPr>
-          <w:rFonts w:ascii="Times New Roman" w:hAnsi="Times New Roman" w:cs="Times New Roman"/>
-        </w:rPr>
-        <w:t>a2-sequential.cpp</w:t>
-      </w:r>
-      <w:r>
-        <w:rPr>
-          <w:rFonts w:ascii="Times New Roman" w:hAnsi="Times New Roman" w:cs="Times New Roman"/>
-        </w:rPr>
-        <w:t xml:space="preserve"> and </w:t>
+        <w:t>The program consists of three different C++ files</w:t>
+      </w:r>
+      <w:r>
+        <w:rPr>
+          <w:rFonts w:ascii="Times New Roman" w:hAnsi="Times New Roman" w:cs="Times New Roman"/>
+        </w:rPr>
+        <w:t xml:space="preserve">: a2-helpers.hpp, a2-sequential.cpp and </w:t>
       </w:r>
       <w:r>
         <w:rPr>
@@ -517,12 +479,14 @@
         </w:rPr>
         <w:t xml:space="preserve">data structures of the program. It has Image data structure, gradient data structure, and some functions called </w:t>
       </w:r>
+      <w:proofErr w:type="spellStart"/>
       <w:r>
         <w:rPr>
           <w:rFonts w:ascii="Times New Roman" w:hAnsi="Times New Roman" w:cs="Times New Roman"/>
         </w:rPr>
         <w:t>interpolate_rgb_color</w:t>
       </w:r>
+      <w:proofErr w:type="spellEnd"/>
       <w:r>
         <w:rPr>
           <w:rFonts w:ascii="Times New Roman" w:hAnsi="Times New Roman" w:cs="Times New Roman"/>
@@ -553,12 +517,14 @@
         </w:rPr>
         <w:t xml:space="preserve">. Here, </w:t>
       </w:r>
+      <w:proofErr w:type="spellStart"/>
       <w:r>
         <w:rPr>
           <w:rFonts w:ascii="Times New Roman" w:hAnsi="Times New Roman" w:cs="Times New Roman"/>
         </w:rPr>
         <w:t>interpolate_rgb_color</w:t>
       </w:r>
+      <w:proofErr w:type="spellEnd"/>
       <w:r>
         <w:rPr>
           <w:rFonts w:ascii="Times New Roman" w:hAnsi="Times New Roman" w:cs="Times New Roman"/>
@@ -569,19 +535,25 @@
         <w:rPr>
           <w:rFonts w:ascii="Times New Roman" w:hAnsi="Times New Roman" w:cs="Times New Roman"/>
         </w:rPr>
-        <w:t>C</w:t>
-      </w:r>
-      <w:r>
-        <w:rPr>
-          <w:rFonts w:ascii="Times New Roman" w:hAnsi="Times New Roman" w:cs="Times New Roman"/>
-        </w:rPr>
-        <w:t>olorize</w:t>
-      </w:r>
-      <w:r>
-        <w:rPr>
-          <w:rFonts w:ascii="Times New Roman" w:hAnsi="Times New Roman" w:cs="Times New Roman"/>
-        </w:rPr>
-        <w:t xml:space="preserve"> function takes care of gradient color of the picture. And get_2d_kernel function gives the kernel which one used for image filtering.</w:t>
+        <w:t>Colorize</w:t>
+      </w:r>
+      <w:r>
+        <w:rPr>
+          <w:rFonts w:ascii="Times New Roman" w:hAnsi="Times New Roman" w:cs="Times New Roman"/>
+        </w:rPr>
+        <w:t xml:space="preserve"> function takes care of gradient color of the picture. And get_2d_kernel</w:t>
+      </w:r>
+      <w:r>
+        <w:rPr>
+          <w:rFonts w:ascii="Times New Roman" w:hAnsi="Times New Roman" w:cs="Times New Roman"/>
+        </w:rPr>
+        <w:t xml:space="preserve"> ()</w:t>
+      </w:r>
+      <w:r>
+        <w:rPr>
+          <w:rFonts w:ascii="Times New Roman" w:hAnsi="Times New Roman" w:cs="Times New Roman"/>
+        </w:rPr>
+        <w:t xml:space="preserve"> function gives the kernel which one used for image filtering.</w:t>
       </w:r>
     </w:p>
     <w:p>
@@ -607,19 +579,39 @@
         <w:rPr>
           <w:rFonts w:ascii="Times New Roman" w:hAnsi="Times New Roman" w:cs="Times New Roman"/>
         </w:rPr>
-        <w:t xml:space="preserve"> – With the help of this c plus plus file we </w:t>
-      </w:r>
-      <w:r>
-        <w:rPr>
-          <w:rFonts w:ascii="Times New Roman" w:hAnsi="Times New Roman" w:cs="Times New Roman"/>
-        </w:rPr>
-        <w:t xml:space="preserve">generate our Mandelbrot set and </w:t>
-      </w:r>
-      <w:r>
-        <w:rPr>
-          <w:rFonts w:ascii="Times New Roman" w:hAnsi="Times New Roman" w:cs="Times New Roman"/>
-        </w:rPr>
-        <w:t>also,</w:t>
+        <w:t xml:space="preserve"> – With the help of this c plus </w:t>
+      </w:r>
+      <w:proofErr w:type="spellStart"/>
+      <w:r>
+        <w:rPr>
+          <w:rFonts w:ascii="Times New Roman" w:hAnsi="Times New Roman" w:cs="Times New Roman"/>
+        </w:rPr>
+        <w:t>plus</w:t>
+      </w:r>
+      <w:proofErr w:type="spellEnd"/>
+      <w:r>
+        <w:rPr>
+          <w:rFonts w:ascii="Times New Roman" w:hAnsi="Times New Roman" w:cs="Times New Roman"/>
+        </w:rPr>
+        <w:t xml:space="preserve"> file we </w:t>
+      </w:r>
+      <w:r>
+        <w:rPr>
+          <w:rFonts w:ascii="Times New Roman" w:hAnsi="Times New Roman" w:cs="Times New Roman"/>
+        </w:rPr>
+        <w:t xml:space="preserve">generate our Mandelbrot set </w:t>
+      </w:r>
+      <w:r>
+        <w:rPr>
+          <w:rFonts w:ascii="Times New Roman" w:hAnsi="Times New Roman" w:cs="Times New Roman"/>
+        </w:rPr>
+        <w:t>and</w:t>
+      </w:r>
+      <w:r>
+        <w:rPr>
+          <w:rFonts w:ascii="Times New Roman" w:hAnsi="Times New Roman" w:cs="Times New Roman"/>
+        </w:rPr>
+        <w:t>,</w:t>
       </w:r>
       <w:r>
         <w:rPr>
@@ -643,7 +635,45 @@
         <w:rPr>
           <w:rFonts w:ascii="Times New Roman" w:hAnsi="Times New Roman" w:cs="Times New Roman"/>
         </w:rPr>
-        <w:t xml:space="preserve"> Here we have Mandelbrot_kernel function which check if the given point is a member of the Mandelbrot set or not using </w:t>
+        <w:t xml:space="preserve"> Here we have </w:t>
+      </w:r>
+      <w:proofErr w:type="spellStart"/>
+      <w:r>
+        <w:rPr>
+          <w:rFonts w:ascii="Times New Roman" w:hAnsi="Times New Roman" w:cs="Times New Roman"/>
+        </w:rPr>
+        <w:t>Mandelbrot_</w:t>
+      </w:r>
+      <w:r>
+        <w:rPr>
+          <w:rFonts w:ascii="Times New Roman" w:hAnsi="Times New Roman" w:cs="Times New Roman"/>
+        </w:rPr>
+        <w:t>kernel</w:t>
+      </w:r>
+      <w:proofErr w:type="spellEnd"/>
+      <w:r>
+        <w:rPr>
+          <w:rFonts w:ascii="Times New Roman" w:hAnsi="Times New Roman" w:cs="Times New Roman"/>
+        </w:rPr>
+        <w:t xml:space="preserve"> ()</w:t>
+      </w:r>
+      <w:r>
+        <w:rPr>
+          <w:rFonts w:ascii="Times New Roman" w:hAnsi="Times New Roman" w:cs="Times New Roman"/>
+        </w:rPr>
+        <w:t xml:space="preserve"> function which check if the given point is a member of the Mandelbrot set or not</w:t>
+      </w:r>
+      <w:r>
+        <w:rPr>
+          <w:rFonts w:ascii="Times New Roman" w:hAnsi="Times New Roman" w:cs="Times New Roman"/>
+        </w:rPr>
+        <w:t>,</w:t>
+      </w:r>
+      <w:r>
+        <w:rPr>
+          <w:rFonts w:ascii="Times New Roman" w:hAnsi="Times New Roman" w:cs="Times New Roman"/>
+        </w:rPr>
+        <w:t xml:space="preserve"> using </w:t>
       </w:r>
       <w:r>
         <w:rPr>
@@ -685,13 +715,7 @@
         <w:rPr>
           <w:rFonts w:ascii="Times New Roman" w:hAnsi="Times New Roman" w:cs="Times New Roman"/>
         </w:rPr>
-        <w:t>In our case, we just used maximum 2048 iterations</w:t>
-      </w:r>
-      <w:r>
-        <w:rPr>
-          <w:rFonts w:ascii="Times New Roman" w:hAnsi="Times New Roman" w:cs="Times New Roman"/>
-        </w:rPr>
-        <w:t>.</w:t>
+        <w:t>In our case, we just used maximum 2048 iterations.</w:t>
       </w:r>
     </w:p>
     <w:p>
@@ -706,7 +730,41 @@
         <w:rPr>
           <w:rFonts w:ascii="Times New Roman" w:hAnsi="Times New Roman" w:cs="Times New Roman"/>
         </w:rPr>
-        <w:t xml:space="preserve">Another fuction mendelbrot is takes as parameter </w:t>
+        <w:t xml:space="preserve">Another </w:t>
+      </w:r>
+      <w:proofErr w:type="spellStart"/>
+      <w:r>
+        <w:rPr>
+          <w:rFonts w:ascii="Times New Roman" w:hAnsi="Times New Roman" w:cs="Times New Roman"/>
+        </w:rPr>
+        <w:t>fuction</w:t>
+      </w:r>
+      <w:proofErr w:type="spellEnd"/>
+      <w:r>
+        <w:rPr>
+          <w:rFonts w:ascii="Times New Roman" w:hAnsi="Times New Roman" w:cs="Times New Roman"/>
+        </w:rPr>
+        <w:t xml:space="preserve"> </w:t>
+      </w:r>
+      <w:proofErr w:type="spellStart"/>
+      <w:r>
+        <w:rPr>
+          <w:rFonts w:ascii="Times New Roman" w:hAnsi="Times New Roman" w:cs="Times New Roman"/>
+        </w:rPr>
+        <w:t>mendelbrot</w:t>
+      </w:r>
+      <w:proofErr w:type="spellEnd"/>
+      <w:r>
+        <w:rPr>
+          <w:rFonts w:ascii="Times New Roman" w:hAnsi="Times New Roman" w:cs="Times New Roman"/>
+        </w:rPr>
+        <w:t xml:space="preserve"> ()</w:t>
+      </w:r>
+      <w:r>
+        <w:rPr>
+          <w:rFonts w:ascii="Times New Roman" w:hAnsi="Times New Roman" w:cs="Times New Roman"/>
+        </w:rPr>
+        <w:t xml:space="preserve"> is takes as parameter </w:t>
       </w:r>
       <w:r>
         <w:rPr>
@@ -730,13 +788,65 @@
         <w:rPr>
           <w:rFonts w:ascii="Times New Roman" w:hAnsi="Times New Roman" w:cs="Times New Roman"/>
         </w:rPr>
-        <w:t xml:space="preserve"> and channels then for every pixel of image it calls Mandelbrot_kernel f</w:t>
-      </w:r>
-      <w:r>
-        <w:rPr>
-          <w:rFonts w:ascii="Times New Roman" w:hAnsi="Times New Roman" w:cs="Times New Roman"/>
-        </w:rPr>
-        <w:t xml:space="preserve">unction. Then Mandelbrot_kernel check if the given pixel is a member of Mandelbrot set or not. If it was a member then it colored the pixel in black otherwise different gradient color. </w:t>
+        <w:t xml:space="preserve"> and channels then for every pixel of image it calls </w:t>
+      </w:r>
+      <w:proofErr w:type="spellStart"/>
+      <w:r>
+        <w:rPr>
+          <w:rFonts w:ascii="Times New Roman" w:hAnsi="Times New Roman" w:cs="Times New Roman"/>
+        </w:rPr>
+        <w:t>Mandelbrot_kernel</w:t>
+      </w:r>
+      <w:proofErr w:type="spellEnd"/>
+      <w:r>
+        <w:rPr>
+          <w:rFonts w:ascii="Times New Roman" w:hAnsi="Times New Roman" w:cs="Times New Roman"/>
+        </w:rPr>
+        <w:t xml:space="preserve"> ()</w:t>
+      </w:r>
+      <w:r>
+        <w:rPr>
+          <w:rFonts w:ascii="Times New Roman" w:hAnsi="Times New Roman" w:cs="Times New Roman"/>
+        </w:rPr>
+        <w:t xml:space="preserve"> f</w:t>
+      </w:r>
+      <w:r>
+        <w:rPr>
+          <w:rFonts w:ascii="Times New Roman" w:hAnsi="Times New Roman" w:cs="Times New Roman"/>
+        </w:rPr>
+        <w:t xml:space="preserve">unction. Then </w:t>
+      </w:r>
+      <w:proofErr w:type="spellStart"/>
+      <w:r>
+        <w:rPr>
+          <w:rFonts w:ascii="Times New Roman" w:hAnsi="Times New Roman" w:cs="Times New Roman"/>
+        </w:rPr>
+        <w:t>Mandelbrot_kernel</w:t>
+      </w:r>
+      <w:proofErr w:type="spellEnd"/>
+      <w:r>
+        <w:rPr>
+          <w:rFonts w:ascii="Times New Roman" w:hAnsi="Times New Roman" w:cs="Times New Roman"/>
+        </w:rPr>
+        <w:t xml:space="preserve"> ()</w:t>
+      </w:r>
+      <w:r>
+        <w:rPr>
+          <w:rFonts w:ascii="Times New Roman" w:hAnsi="Times New Roman" w:cs="Times New Roman"/>
+        </w:rPr>
+        <w:t xml:space="preserve"> </w:t>
+      </w:r>
+      <w:r>
+        <w:rPr>
+          <w:rFonts w:ascii="Times New Roman" w:hAnsi="Times New Roman" w:cs="Times New Roman"/>
+        </w:rPr>
+        <w:t>checks</w:t>
+      </w:r>
+      <w:r>
+        <w:rPr>
+          <w:rFonts w:ascii="Times New Roman" w:hAnsi="Times New Roman" w:cs="Times New Roman"/>
+        </w:rPr>
+        <w:t xml:space="preserve"> if the given pixel is a member of Mandelbrot set or not. If it was a member then it colored the pixel in black otherwise different gradient color. </w:t>
       </w:r>
     </w:p>
     <w:p>
@@ -829,25 +939,7 @@
           <w:szCs w:val="28"/>
           <w:u w:val="single"/>
         </w:rPr>
-        <w:t>T</w:t>
-      </w:r>
-      <w:r>
-        <w:rPr>
-          <w:rFonts w:ascii="Times New Roman" w:hAnsi="Times New Roman" w:cs="Times New Roman"/>
-          <w:sz w:val="28"/>
-          <w:szCs w:val="28"/>
-          <w:u w:val="single"/>
-        </w:rPr>
-        <w:t>able</w:t>
-      </w:r>
-      <w:r>
-        <w:rPr>
-          <w:rFonts w:ascii="Times New Roman" w:hAnsi="Times New Roman" w:cs="Times New Roman"/>
-          <w:sz w:val="28"/>
-          <w:szCs w:val="28"/>
-          <w:u w:val="single"/>
-        </w:rPr>
-        <w:t>s</w:t>
+        <w:t>Tables</w:t>
       </w:r>
       <w:r>
         <w:rPr>
@@ -1910,31 +2002,7 @@
           <w:rFonts w:ascii="Times New Roman" w:hAnsi="Times New Roman" w:cs="Times New Roman"/>
         </w:rPr>
         <w:lastRenderedPageBreak/>
-        <w:t>P</w:t>
-      </w:r>
-      <w:r>
-        <w:rPr>
-          <w:rFonts w:ascii="Times New Roman" w:hAnsi="Times New Roman" w:cs="Times New Roman"/>
-        </w:rPr>
-        <w:t xml:space="preserve">erformance differences between task and </w:t>
-      </w:r>
-      <w:r>
-        <w:rPr>
-          <w:rFonts w:ascii="Times New Roman" w:hAnsi="Times New Roman" w:cs="Times New Roman"/>
-        </w:rPr>
-        <w:t>task loop</w:t>
-      </w:r>
-      <w:r>
-        <w:rPr>
-          <w:rFonts w:ascii="Times New Roman" w:hAnsi="Times New Roman" w:cs="Times New Roman"/>
-        </w:rPr>
-        <w:t xml:space="preserve"> versions</w:t>
-      </w:r>
-      <w:r>
-        <w:rPr>
-          <w:rFonts w:ascii="Times New Roman" w:hAnsi="Times New Roman" w:cs="Times New Roman"/>
-        </w:rPr>
-        <w:t>:</w:t>
+        <w:t>Performance differences between task and task loop versions:</w:t>
       </w:r>
     </w:p>
     <w:p>
@@ -1956,19 +2024,7 @@
         <w:rPr>
           <w:rFonts w:ascii="Times New Roman" w:hAnsi="Times New Roman" w:cs="Times New Roman"/>
         </w:rPr>
-        <w:t>T</w:t>
-      </w:r>
-      <w:r>
-        <w:rPr>
-          <w:rFonts w:ascii="Times New Roman" w:hAnsi="Times New Roman" w:cs="Times New Roman"/>
-        </w:rPr>
-        <w:t>ask granularity matters (small vs big tasks)</w:t>
-      </w:r>
-      <w:r>
-        <w:rPr>
-          <w:rFonts w:ascii="Times New Roman" w:hAnsi="Times New Roman" w:cs="Times New Roman"/>
-        </w:rPr>
-        <w:t>:</w:t>
+        <w:t>Task granularity matters (small vs big tasks):</w:t>
       </w:r>
     </w:p>
     <w:p>
@@ -1990,19 +2046,7 @@
         <w:rPr>
           <w:rFonts w:ascii="Times New Roman" w:hAnsi="Times New Roman" w:cs="Times New Roman"/>
         </w:rPr>
-        <w:t>N</w:t>
-      </w:r>
-      <w:r>
-        <w:rPr>
-          <w:rFonts w:ascii="Times New Roman" w:hAnsi="Times New Roman" w:cs="Times New Roman"/>
-        </w:rPr>
-        <w:t>umber of tasks generate</w:t>
-      </w:r>
-      <w:r>
-        <w:rPr>
-          <w:rFonts w:ascii="Times New Roman" w:hAnsi="Times New Roman" w:cs="Times New Roman"/>
-        </w:rPr>
-        <w:t>d:</w:t>
+        <w:t>Number of tasks generated:</w:t>
       </w:r>
     </w:p>
     <w:p>
@@ -2024,19 +2068,7 @@
         <w:rPr>
           <w:rFonts w:ascii="Times New Roman" w:hAnsi="Times New Roman" w:cs="Times New Roman"/>
         </w:rPr>
-        <w:t>D</w:t>
-      </w:r>
-      <w:r>
-        <w:rPr>
-          <w:rFonts w:ascii="Times New Roman" w:hAnsi="Times New Roman" w:cs="Times New Roman"/>
-        </w:rPr>
-        <w:t>ifferences in speedup</w:t>
-      </w:r>
-      <w:r>
-        <w:rPr>
-          <w:rFonts w:ascii="Times New Roman" w:hAnsi="Times New Roman" w:cs="Times New Roman"/>
-        </w:rPr>
-        <w:t>:</w:t>
+        <w:t>Differences in speedup:</w:t>
       </w:r>
     </w:p>
     <w:p>
@@ -2058,19 +2090,7 @@
         <w:rPr>
           <w:rFonts w:ascii="Times New Roman" w:hAnsi="Times New Roman" w:cs="Times New Roman"/>
         </w:rPr>
-        <w:t>I</w:t>
-      </w:r>
-      <w:r>
-        <w:rPr>
-          <w:rFonts w:ascii="Times New Roman" w:hAnsi="Times New Roman" w:cs="Times New Roman"/>
-        </w:rPr>
-        <w:t>nteresting findings</w:t>
-      </w:r>
-      <w:r>
-        <w:rPr>
-          <w:rFonts w:ascii="Times New Roman" w:hAnsi="Times New Roman" w:cs="Times New Roman"/>
-        </w:rPr>
-        <w:t>:</w:t>
+        <w:t>Interesting findings:</w:t>
       </w:r>
     </w:p>
     <w:p>
@@ -3716,6 +3736,7 @@
   <w:style w:type="character" w:default="1" w:styleId="DefaultParagraphFont">
     <w:name w:val="Default Paragraph Font"/>
     <w:uiPriority w:val="1"/>
+    <w:semiHidden/>
     <w:unhideWhenUsed/>
   </w:style>
   <w:style w:type="table" w:default="1" w:styleId="TableNormal">

</xml_diff>